<commit_message>
feat: Add report 2 outline
</commit_message>
<xml_diff>
--- a/FinalReport.docx
+++ b/FinalReport.docx
@@ -17,7 +17,9 @@
         </w:tblBorders>
         <w:tblLayout w:type="fixed"/>
         <w:tblCellMar>
+          <w:top w:w="0" w:type="dxa"/>
           <w:left w:w="108" w:type="dxa"/>
+          <w:bottom w:w="0" w:type="dxa"/>
           <w:right w:w="108" w:type="dxa"/>
         </w:tblCellMar>
       </w:tblPr>
@@ -38,7 +40,9 @@
           </w:tblBorders>
           <w:tblLayout w:type="fixed"/>
           <w:tblCellMar>
+            <w:top w:w="0" w:type="dxa"/>
             <w:left w:w="108" w:type="dxa"/>
+            <w:bottom w:w="0" w:type="dxa"/>
             <w:right w:w="108" w:type="dxa"/>
           </w:tblCellMar>
         </w:tblPrEx>
@@ -55,6 +59,8 @@
           </w:tcPr>
           <w:p>
             <w:pPr>
+              <w:widowControl w:val="0"/>
+              <w:jc w:val="both"/>
               <w:rPr>
                 <w:rFonts w:hint="default"/>
                 <w:vertAlign w:val="baseline"/>
@@ -124,6 +130,8 @@
           </w:tcPr>
           <w:p>
             <w:pPr>
+              <w:widowControl w:val="0"/>
+              <w:jc w:val="both"/>
               <w:rPr>
                 <w:rFonts w:hint="default"/>
                 <w:vertAlign w:val="baseline"/>
@@ -153,7 +161,9 @@
           </w:tblBorders>
           <w:tblLayout w:type="fixed"/>
           <w:tblCellMar>
+            <w:top w:w="0" w:type="dxa"/>
             <w:left w:w="108" w:type="dxa"/>
+            <w:bottom w:w="0" w:type="dxa"/>
             <w:right w:w="108" w:type="dxa"/>
           </w:tblCellMar>
         </w:tblPrEx>
@@ -173,6 +183,8 @@
           </w:tcPr>
           <w:p>
             <w:pPr>
+              <w:widowControl w:val="0"/>
+              <w:jc w:val="both"/>
               <w:rPr>
                 <w:rFonts w:hint="default"/>
                 <w:vertAlign w:val="baseline"/>
@@ -192,6 +204,8 @@
           </w:tcPr>
           <w:p>
             <w:pPr>
+              <w:widowControl w:val="0"/>
+              <w:jc w:val="both"/>
               <w:rPr>
                 <w:rFonts w:hint="default"/>
                 <w:vertAlign w:val="baseline"/>
@@ -212,7 +226,9 @@
           </w:tblBorders>
           <w:tblLayout w:type="fixed"/>
           <w:tblCellMar>
+            <w:top w:w="0" w:type="dxa"/>
             <w:left w:w="108" w:type="dxa"/>
+            <w:bottom w:w="0" w:type="dxa"/>
             <w:right w:w="108" w:type="dxa"/>
           </w:tblCellMar>
         </w:tblPrEx>
@@ -230,6 +246,7 @@
           <w:p>
             <w:pPr>
               <w:pStyle w:val="7"/>
+              <w:widowControl w:val="0"/>
               <w:rPr>
                 <w:rFonts w:hint="default"/>
                 <w:lang w:val="en-US"/>
@@ -257,7 +274,9 @@
           </w:tblBorders>
           <w:tblLayout w:type="fixed"/>
           <w:tblCellMar>
+            <w:top w:w="0" w:type="dxa"/>
             <w:left w:w="108" w:type="dxa"/>
+            <w:bottom w:w="0" w:type="dxa"/>
             <w:right w:w="108" w:type="dxa"/>
           </w:tblCellMar>
         </w:tblPrEx>
@@ -275,6 +294,7 @@
           <w:p>
             <w:pPr>
               <w:pStyle w:val="6"/>
+              <w:widowControl w:val="0"/>
               <w:rPr>
                 <w:rFonts w:hint="default"/>
               </w:rPr>
@@ -300,7 +320,9 @@
           </w:tblBorders>
           <w:tblLayout w:type="fixed"/>
           <w:tblCellMar>
+            <w:top w:w="0" w:type="dxa"/>
             <w:left w:w="108" w:type="dxa"/>
+            <w:bottom w:w="0" w:type="dxa"/>
             <w:right w:w="108" w:type="dxa"/>
           </w:tblCellMar>
         </w:tblPrEx>
@@ -317,6 +339,7 @@
           </w:tcPr>
           <w:p>
             <w:pPr>
+              <w:widowControl w:val="0"/>
               <w:jc w:val="center"/>
               <w:rPr>
                 <w:rFonts w:hint="default"/>
@@ -351,7 +374,9 @@
           </w:tblBorders>
           <w:tblLayout w:type="fixed"/>
           <w:tblCellMar>
+            <w:top w:w="0" w:type="dxa"/>
             <w:left w:w="108" w:type="dxa"/>
+            <w:bottom w:w="0" w:type="dxa"/>
             <w:right w:w="108" w:type="dxa"/>
           </w:tblCellMar>
         </w:tblPrEx>
@@ -367,6 +392,7 @@
           </w:tcPr>
           <w:p>
             <w:pPr>
+              <w:widowControl w:val="0"/>
               <w:jc w:val="right"/>
               <w:rPr>
                 <w:rFonts w:hint="default"/>
@@ -401,6 +427,8 @@
           </w:tcPr>
           <w:p>
             <w:pPr>
+              <w:widowControl w:val="0"/>
+              <w:jc w:val="both"/>
               <w:rPr>
                 <w:rFonts w:hint="default"/>
                 <w:vertAlign w:val="baseline"/>
@@ -416,6 +444,8 @@
           </w:p>
           <w:p>
             <w:pPr>
+              <w:widowControl w:val="0"/>
+              <w:jc w:val="both"/>
               <w:rPr>
                 <w:rFonts w:hint="default"/>
                 <w:vertAlign w:val="baseline"/>
@@ -431,6 +461,8 @@
           </w:p>
           <w:p>
             <w:pPr>
+              <w:widowControl w:val="0"/>
+              <w:jc w:val="both"/>
               <w:rPr>
                 <w:rFonts w:hint="default"/>
                 <w:vertAlign w:val="baseline"/>
@@ -446,6 +478,8 @@
           </w:p>
           <w:p>
             <w:pPr>
+              <w:widowControl w:val="0"/>
+              <w:jc w:val="both"/>
               <w:rPr>
                 <w:rFonts w:hint="default"/>
                 <w:vertAlign w:val="baseline"/>
@@ -473,7 +507,9 @@
           </w:tblBorders>
           <w:tblLayout w:type="fixed"/>
           <w:tblCellMar>
+            <w:top w:w="0" w:type="dxa"/>
             <w:left w:w="108" w:type="dxa"/>
+            <w:bottom w:w="0" w:type="dxa"/>
             <w:right w:w="108" w:type="dxa"/>
           </w:tblCellMar>
         </w:tblPrEx>
@@ -489,6 +525,7 @@
           </w:tcPr>
           <w:p>
             <w:pPr>
+              <w:widowControl w:val="0"/>
               <w:jc w:val="right"/>
               <w:rPr>
                 <w:rFonts w:hint="default"/>
@@ -523,6 +560,8 @@
           </w:tcPr>
           <w:p>
             <w:pPr>
+              <w:widowControl w:val="0"/>
+              <w:jc w:val="both"/>
               <w:rPr>
                 <w:rFonts w:hint="default"/>
                 <w:vertAlign w:val="baseline"/>
@@ -558,7 +597,9 @@
           </w:tblBorders>
           <w:tblLayout w:type="fixed"/>
           <w:tblCellMar>
+            <w:top w:w="0" w:type="dxa"/>
             <w:left w:w="108" w:type="dxa"/>
+            <w:bottom w:w="0" w:type="dxa"/>
             <w:right w:w="108" w:type="dxa"/>
           </w:tblCellMar>
         </w:tblPrEx>
@@ -574,6 +615,7 @@
           </w:tcPr>
           <w:p>
             <w:pPr>
+              <w:widowControl w:val="0"/>
               <w:jc w:val="right"/>
               <w:rPr>
                 <w:rFonts w:hint="default"/>
@@ -608,6 +650,8 @@
           </w:tcPr>
           <w:p>
             <w:pPr>
+              <w:widowControl w:val="0"/>
+              <w:jc w:val="both"/>
               <w:rPr>
                 <w:rFonts w:hint="default"/>
                 <w:vertAlign w:val="baseline"/>
@@ -637,7 +681,9 @@
           </w:tblBorders>
           <w:tblLayout w:type="fixed"/>
           <w:tblCellMar>
+            <w:top w:w="0" w:type="dxa"/>
             <w:left w:w="108" w:type="dxa"/>
+            <w:bottom w:w="0" w:type="dxa"/>
             <w:right w:w="108" w:type="dxa"/>
           </w:tblCellMar>
         </w:tblPrEx>
@@ -653,6 +699,7 @@
           </w:tcPr>
           <w:p>
             <w:pPr>
+              <w:widowControl w:val="0"/>
               <w:jc w:val="right"/>
               <w:rPr>
                 <w:rFonts w:hint="default"/>
@@ -687,6 +734,8 @@
           </w:tcPr>
           <w:p>
             <w:pPr>
+              <w:widowControl w:val="0"/>
+              <w:jc w:val="both"/>
               <w:rPr>
                 <w:rFonts w:hint="default"/>
                 <w:vertAlign w:val="baseline"/>
@@ -705,6 +754,20 @@
         </w:tc>
       </w:tr>
     </w:tbl>
+    <w:p>
+      <w:pPr>
+        <w:rPr>
+          <w:rFonts w:hint="default"/>
+        </w:rPr>
+      </w:pPr>
+    </w:p>
+    <w:p>
+      <w:pPr>
+        <w:rPr>
+          <w:rFonts w:hint="default"/>
+        </w:rPr>
+      </w:pPr>
+    </w:p>
     <w:p>
       <w:pPr>
         <w:rPr>
@@ -751,8 +814,6 @@
         </w:rPr>
         <w:t>Project Information</w:t>
       </w:r>
-      <w:bookmarkStart w:id="0" w:name="_GoBack"/>
-      <w:bookmarkEnd w:id="0"/>
     </w:p>
     <w:p>
       <w:pPr>
@@ -2215,7 +2276,9 @@
         </w:tblBorders>
         <w:tblLayout w:type="fixed"/>
         <w:tblCellMar>
+          <w:top w:w="0" w:type="dxa"/>
           <w:left w:w="108" w:type="dxa"/>
+          <w:bottom w:w="0" w:type="dxa"/>
           <w:right w:w="108" w:type="dxa"/>
         </w:tblCellMar>
       </w:tblPr>
@@ -2238,7 +2301,9 @@
           </w:tblBorders>
           <w:tblLayout w:type="fixed"/>
           <w:tblCellMar>
+            <w:top w:w="0" w:type="dxa"/>
             <w:left w:w="108" w:type="dxa"/>
+            <w:bottom w:w="0" w:type="dxa"/>
             <w:right w:w="108" w:type="dxa"/>
           </w:tblCellMar>
         </w:tblPrEx>
@@ -2248,6 +2313,8 @@
           </w:tcPr>
           <w:p>
             <w:pPr>
+              <w:widowControl w:val="0"/>
+              <w:jc w:val="both"/>
               <w:rPr>
                 <w:rFonts w:hint="default"/>
                 <w:vertAlign w:val="baseline"/>
@@ -2267,6 +2334,8 @@
           </w:tcPr>
           <w:p>
             <w:pPr>
+              <w:widowControl w:val="0"/>
+              <w:jc w:val="both"/>
               <w:rPr>
                 <w:rFonts w:hint="default"/>
                 <w:vertAlign w:val="baseline"/>
@@ -2286,6 +2355,8 @@
           </w:tcPr>
           <w:p>
             <w:pPr>
+              <w:widowControl w:val="0"/>
+              <w:jc w:val="both"/>
               <w:rPr>
                 <w:rFonts w:hint="default"/>
                 <w:vertAlign w:val="baseline"/>
@@ -2305,6 +2376,8 @@
           </w:tcPr>
           <w:p>
             <w:pPr>
+              <w:widowControl w:val="0"/>
+              <w:jc w:val="both"/>
               <w:rPr>
                 <w:rFonts w:hint="default"/>
                 <w:vertAlign w:val="baseline"/>
@@ -2324,6 +2397,8 @@
           </w:tcPr>
           <w:p>
             <w:pPr>
+              <w:widowControl w:val="0"/>
+              <w:jc w:val="both"/>
               <w:rPr>
                 <w:rFonts w:hint="default"/>
                 <w:vertAlign w:val="baseline"/>
@@ -2350,7 +2425,9 @@
           </w:tblBorders>
           <w:tblLayout w:type="fixed"/>
           <w:tblCellMar>
+            <w:top w:w="0" w:type="dxa"/>
             <w:left w:w="108" w:type="dxa"/>
+            <w:bottom w:w="0" w:type="dxa"/>
             <w:right w:w="108" w:type="dxa"/>
           </w:tblCellMar>
         </w:tblPrEx>
@@ -2360,6 +2437,8 @@
           </w:tcPr>
           <w:p>
             <w:pPr>
+              <w:widowControl w:val="0"/>
+              <w:jc w:val="both"/>
               <w:rPr>
                 <w:rFonts w:hint="default"/>
                 <w:vertAlign w:val="baseline"/>
@@ -2382,6 +2461,8 @@
           </w:tcPr>
           <w:p>
             <w:pPr>
+              <w:widowControl w:val="0"/>
+              <w:jc w:val="both"/>
               <w:rPr>
                 <w:rFonts w:hint="default"/>
                 <w:vertAlign w:val="baseline"/>
@@ -2401,6 +2482,8 @@
           </w:tcPr>
           <w:p>
             <w:pPr>
+              <w:widowControl w:val="0"/>
+              <w:jc w:val="both"/>
               <w:rPr>
                 <w:rFonts w:hint="default"/>
                 <w:vertAlign w:val="baseline"/>
@@ -2420,6 +2503,8 @@
           </w:tcPr>
           <w:p>
             <w:pPr>
+              <w:widowControl w:val="0"/>
+              <w:jc w:val="both"/>
               <w:rPr>
                 <w:rFonts w:hint="default"/>
                 <w:vertAlign w:val="baseline"/>
@@ -2439,6 +2524,8 @@
           </w:tcPr>
           <w:p>
             <w:pPr>
+              <w:widowControl w:val="0"/>
+              <w:jc w:val="both"/>
               <w:rPr>
                 <w:rFonts w:hint="default"/>
               </w:rPr>
@@ -2452,6 +2539,8 @@
           </w:p>
           <w:p>
             <w:pPr>
+              <w:widowControl w:val="0"/>
+              <w:jc w:val="both"/>
               <w:rPr>
                 <w:rFonts w:hint="default"/>
                 <w:vertAlign w:val="baseline"/>
@@ -2478,7 +2567,9 @@
           </w:tblBorders>
           <w:tblLayout w:type="fixed"/>
           <w:tblCellMar>
+            <w:top w:w="0" w:type="dxa"/>
             <w:left w:w="108" w:type="dxa"/>
+            <w:bottom w:w="0" w:type="dxa"/>
             <w:right w:w="108" w:type="dxa"/>
           </w:tblCellMar>
         </w:tblPrEx>
@@ -2488,6 +2579,8 @@
           </w:tcPr>
           <w:p>
             <w:pPr>
+              <w:widowControl w:val="0"/>
+              <w:jc w:val="both"/>
               <w:rPr>
                 <w:rFonts w:hint="default"/>
                 <w:vertAlign w:val="baseline"/>
@@ -2510,6 +2603,8 @@
           </w:tcPr>
           <w:p>
             <w:pPr>
+              <w:widowControl w:val="0"/>
+              <w:jc w:val="both"/>
               <w:rPr>
                 <w:rFonts w:hint="default"/>
                 <w:vertAlign w:val="baseline"/>
@@ -2529,6 +2624,8 @@
           </w:tcPr>
           <w:p>
             <w:pPr>
+              <w:widowControl w:val="0"/>
+              <w:jc w:val="both"/>
               <w:rPr>
                 <w:rFonts w:hint="default"/>
                 <w:vertAlign w:val="baseline"/>
@@ -2548,6 +2645,8 @@
           </w:tcPr>
           <w:p>
             <w:pPr>
+              <w:widowControl w:val="0"/>
+              <w:jc w:val="both"/>
               <w:rPr>
                 <w:rFonts w:hint="default"/>
                 <w:vertAlign w:val="baseline"/>
@@ -2567,6 +2666,8 @@
           </w:tcPr>
           <w:p>
             <w:pPr>
+              <w:widowControl w:val="0"/>
+              <w:jc w:val="both"/>
               <w:rPr>
                 <w:rFonts w:hint="default"/>
               </w:rPr>
@@ -2580,6 +2681,8 @@
           </w:p>
           <w:p>
             <w:pPr>
+              <w:widowControl w:val="0"/>
+              <w:jc w:val="both"/>
               <w:rPr>
                 <w:rFonts w:hint="default"/>
                 <w:vertAlign w:val="baseline"/>
@@ -2606,7 +2709,9 @@
           </w:tblBorders>
           <w:tblLayout w:type="fixed"/>
           <w:tblCellMar>
+            <w:top w:w="0" w:type="dxa"/>
             <w:left w:w="108" w:type="dxa"/>
+            <w:bottom w:w="0" w:type="dxa"/>
             <w:right w:w="108" w:type="dxa"/>
           </w:tblCellMar>
         </w:tblPrEx>
@@ -2616,6 +2721,8 @@
           </w:tcPr>
           <w:p>
             <w:pPr>
+              <w:widowControl w:val="0"/>
+              <w:jc w:val="both"/>
               <w:rPr>
                 <w:rFonts w:hint="default"/>
                 <w:vertAlign w:val="baseline"/>
@@ -2638,6 +2745,8 @@
           </w:tcPr>
           <w:p>
             <w:pPr>
+              <w:widowControl w:val="0"/>
+              <w:jc w:val="both"/>
               <w:rPr>
                 <w:rFonts w:hint="default"/>
                 <w:vertAlign w:val="baseline"/>
@@ -2657,6 +2766,8 @@
           </w:tcPr>
           <w:p>
             <w:pPr>
+              <w:widowControl w:val="0"/>
+              <w:jc w:val="both"/>
               <w:rPr>
                 <w:rFonts w:hint="default"/>
                 <w:vertAlign w:val="baseline"/>
@@ -2676,6 +2787,8 @@
           </w:tcPr>
           <w:p>
             <w:pPr>
+              <w:widowControl w:val="0"/>
+              <w:jc w:val="both"/>
               <w:rPr>
                 <w:rFonts w:hint="default"/>
                 <w:vertAlign w:val="baseline"/>
@@ -2695,6 +2808,8 @@
           </w:tcPr>
           <w:p>
             <w:pPr>
+              <w:widowControl w:val="0"/>
+              <w:jc w:val="both"/>
               <w:rPr>
                 <w:rFonts w:hint="default"/>
               </w:rPr>
@@ -2708,6 +2823,8 @@
           </w:p>
           <w:p>
             <w:pPr>
+              <w:widowControl w:val="0"/>
+              <w:jc w:val="both"/>
               <w:rPr>
                 <w:rFonts w:hint="default"/>
                 <w:vertAlign w:val="baseline"/>
@@ -2734,7 +2851,9 @@
           </w:tblBorders>
           <w:tblLayout w:type="fixed"/>
           <w:tblCellMar>
+            <w:top w:w="0" w:type="dxa"/>
             <w:left w:w="108" w:type="dxa"/>
+            <w:bottom w:w="0" w:type="dxa"/>
             <w:right w:w="108" w:type="dxa"/>
           </w:tblCellMar>
         </w:tblPrEx>
@@ -2744,6 +2863,8 @@
           </w:tcPr>
           <w:p>
             <w:pPr>
+              <w:widowControl w:val="0"/>
+              <w:jc w:val="both"/>
               <w:rPr>
                 <w:rFonts w:hint="default"/>
                 <w:vertAlign w:val="baseline"/>
@@ -2766,6 +2887,8 @@
           </w:tcPr>
           <w:p>
             <w:pPr>
+              <w:widowControl w:val="0"/>
+              <w:jc w:val="both"/>
               <w:rPr>
                 <w:rFonts w:hint="default"/>
                 <w:vertAlign w:val="baseline"/>
@@ -2785,6 +2908,8 @@
           </w:tcPr>
           <w:p>
             <w:pPr>
+              <w:widowControl w:val="0"/>
+              <w:jc w:val="both"/>
               <w:rPr>
                 <w:rFonts w:hint="default"/>
                 <w:vertAlign w:val="baseline"/>
@@ -2804,6 +2929,8 @@
           </w:tcPr>
           <w:p>
             <w:pPr>
+              <w:widowControl w:val="0"/>
+              <w:jc w:val="both"/>
               <w:rPr>
                 <w:rFonts w:hint="default"/>
                 <w:vertAlign w:val="baseline"/>
@@ -2823,6 +2950,8 @@
           </w:tcPr>
           <w:p>
             <w:pPr>
+              <w:widowControl w:val="0"/>
+              <w:jc w:val="both"/>
               <w:rPr>
                 <w:rFonts w:hint="default"/>
               </w:rPr>
@@ -2836,6 +2965,8 @@
           </w:p>
           <w:p>
             <w:pPr>
+              <w:widowControl w:val="0"/>
+              <w:jc w:val="both"/>
               <w:rPr>
                 <w:rFonts w:hint="default"/>
                 <w:vertAlign w:val="baseline"/>
@@ -2862,7 +2993,9 @@
           </w:tblBorders>
           <w:tblLayout w:type="fixed"/>
           <w:tblCellMar>
+            <w:top w:w="0" w:type="dxa"/>
             <w:left w:w="108" w:type="dxa"/>
+            <w:bottom w:w="0" w:type="dxa"/>
             <w:right w:w="108" w:type="dxa"/>
           </w:tblCellMar>
         </w:tblPrEx>
@@ -2872,6 +3005,8 @@
           </w:tcPr>
           <w:p>
             <w:pPr>
+              <w:widowControl w:val="0"/>
+              <w:jc w:val="both"/>
               <w:rPr>
                 <w:rFonts w:hint="default"/>
                 <w:vertAlign w:val="baseline"/>
@@ -2894,6 +3029,8 @@
           </w:tcPr>
           <w:p>
             <w:pPr>
+              <w:widowControl w:val="0"/>
+              <w:jc w:val="both"/>
               <w:rPr>
                 <w:rFonts w:hint="default"/>
               </w:rPr>
@@ -2912,6 +3049,8 @@
           </w:tcPr>
           <w:p>
             <w:pPr>
+              <w:widowControl w:val="0"/>
+              <w:jc w:val="both"/>
               <w:rPr>
                 <w:rFonts w:hint="default"/>
               </w:rPr>
@@ -2930,6 +3069,8 @@
           </w:tcPr>
           <w:p>
             <w:pPr>
+              <w:widowControl w:val="0"/>
+              <w:jc w:val="both"/>
               <w:rPr>
                 <w:rFonts w:hint="default"/>
               </w:rPr>
@@ -2948,6 +3089,8 @@
           </w:tcPr>
           <w:p>
             <w:pPr>
+              <w:widowControl w:val="0"/>
+              <w:jc w:val="both"/>
               <w:rPr>
                 <w:rFonts w:hint="default"/>
                 <w:vertAlign w:val="baseline"/>
@@ -2994,6 +3137,410 @@
     </w:p>
     <w:p>
       <w:pPr/>
+    </w:p>
+    <w:p>
+      <w:pPr>
+        <w:sectPr>
+          <w:pgSz w:w="11906" w:h="16838"/>
+          <w:pgMar w:top="1417" w:right="1417" w:bottom="1984" w:left="1984" w:header="720" w:footer="720" w:gutter="0"/>
+          <w:pgBorders>
+            <w:top w:val="none" w:color="auto" w:sz="0" w:space="0"/>
+            <w:left w:val="none" w:color="auto" w:sz="0" w:space="0"/>
+            <w:bottom w:val="none" w:color="auto" w:sz="0" w:space="0"/>
+            <w:right w:val="none" w:color="auto" w:sz="0" w:space="0"/>
+          </w:pgBorders>
+          <w:cols w:space="0" w:num="1"/>
+          <w:docGrid w:linePitch="360" w:charSpace="0"/>
+        </w:sectPr>
+      </w:pPr>
+    </w:p>
+    <w:p>
+      <w:pPr>
+        <w:pStyle w:val="2"/>
+        <w:rPr>
+          <w:rFonts w:hint="default"/>
+        </w:rPr>
+      </w:pPr>
+      <w:r>
+        <w:rPr>
+          <w:rFonts w:hint="default"/>
+        </w:rPr>
+        <w:t>Report 2</w:t>
+      </w:r>
+    </w:p>
+    <w:p>
+      <w:pPr>
+        <w:pStyle w:val="3"/>
+        <w:numPr>
+          <w:ilvl w:val="0"/>
+          <w:numId w:val="1"/>
+        </w:numPr>
+        <w:rPr>
+          <w:rFonts w:hint="default"/>
+        </w:rPr>
+      </w:pPr>
+      <w:r>
+        <w:rPr>
+          <w:rFonts w:hint="default"/>
+        </w:rPr>
+        <w:t>Problem Definition</w:t>
+      </w:r>
+    </w:p>
+    <w:p>
+      <w:pPr>
+        <w:pStyle w:val="4"/>
+        <w:rPr>
+          <w:rFonts w:hint="default"/>
+        </w:rPr>
+      </w:pPr>
+      <w:r>
+        <w:rPr>
+          <w:rFonts w:hint="default"/>
+        </w:rPr>
+        <w:t>Name of this Capstone Project</w:t>
+      </w:r>
+    </w:p>
+    <w:p>
+      <w:pPr>
+        <w:pStyle w:val="4"/>
+        <w:rPr>
+          <w:rFonts w:hint="default"/>
+        </w:rPr>
+      </w:pPr>
+      <w:bookmarkStart w:id="0" w:name="_GoBack"/>
+      <w:bookmarkEnd w:id="0"/>
+      <w:r>
+        <w:rPr>
+          <w:rFonts w:hint="default"/>
+        </w:rPr>
+        <w:t>Problem Abstract</w:t>
+      </w:r>
+    </w:p>
+    <w:p>
+      <w:pPr>
+        <w:pStyle w:val="4"/>
+        <w:rPr>
+          <w:rFonts w:hint="default"/>
+        </w:rPr>
+      </w:pPr>
+      <w:r>
+        <w:rPr>
+          <w:rFonts w:hint="default"/>
+        </w:rPr>
+        <w:t>Project Overview</w:t>
+      </w:r>
+    </w:p>
+    <w:p>
+      <w:pPr>
+        <w:numPr>
+          <w:ilvl w:val="0"/>
+          <w:numId w:val="17"/>
+        </w:numPr>
+        <w:tabs>
+          <w:tab w:val="left" w:pos="425"/>
+        </w:tabs>
+        <w:ind w:left="425" w:leftChars="0" w:hanging="425" w:firstLineChars="0"/>
+        <w:rPr>
+          <w:rFonts w:hint="default"/>
+        </w:rPr>
+      </w:pPr>
+      <w:r>
+        <w:rPr>
+          <w:rFonts w:hint="default"/>
+        </w:rPr>
+        <w:t>Current Situation</w:t>
+      </w:r>
+    </w:p>
+    <w:p>
+      <w:pPr>
+        <w:numPr>
+          <w:ilvl w:val="0"/>
+          <w:numId w:val="17"/>
+        </w:numPr>
+        <w:tabs>
+          <w:tab w:val="left" w:pos="425"/>
+        </w:tabs>
+        <w:ind w:left="425" w:leftChars="0" w:hanging="425" w:firstLineChars="0"/>
+        <w:rPr>
+          <w:rFonts w:hint="default"/>
+        </w:rPr>
+      </w:pPr>
+      <w:r>
+        <w:rPr>
+          <w:rFonts w:hint="default"/>
+        </w:rPr>
+        <w:t>Proposed System</w:t>
+      </w:r>
+    </w:p>
+    <w:p>
+      <w:pPr>
+        <w:numPr>
+          <w:ilvl w:val="0"/>
+          <w:numId w:val="18"/>
+        </w:numPr>
+        <w:tabs>
+          <w:tab w:val="left" w:pos="425"/>
+        </w:tabs>
+        <w:ind w:left="845" w:leftChars="0" w:hanging="425" w:firstLineChars="0"/>
+        <w:rPr>
+          <w:rFonts w:hint="default"/>
+        </w:rPr>
+      </w:pPr>
+      <w:r>
+        <w:rPr>
+          <w:rFonts w:hint="default"/>
+        </w:rPr>
+        <w:t>Website</w:t>
+      </w:r>
+    </w:p>
+    <w:p>
+      <w:pPr>
+        <w:numPr>
+          <w:ilvl w:val="0"/>
+          <w:numId w:val="18"/>
+        </w:numPr>
+        <w:tabs>
+          <w:tab w:val="left" w:pos="425"/>
+        </w:tabs>
+        <w:ind w:left="845" w:leftChars="0" w:hanging="425" w:firstLineChars="0"/>
+        <w:rPr>
+          <w:rFonts w:hint="default"/>
+        </w:rPr>
+      </w:pPr>
+      <w:r>
+        <w:rPr>
+          <w:rFonts w:hint="default"/>
+        </w:rPr>
+        <w:t>Mobile Application</w:t>
+      </w:r>
+    </w:p>
+    <w:p>
+      <w:pPr>
+        <w:numPr>
+          <w:ilvl w:val="0"/>
+          <w:numId w:val="17"/>
+        </w:numPr>
+        <w:tabs>
+          <w:tab w:val="left" w:pos="425"/>
+        </w:tabs>
+        <w:ind w:left="425" w:leftChars="0" w:hanging="425" w:firstLineChars="0"/>
+        <w:rPr>
+          <w:rFonts w:hint="default"/>
+        </w:rPr>
+      </w:pPr>
+      <w:r>
+        <w:rPr>
+          <w:rFonts w:hint="default"/>
+        </w:rPr>
+        <w:t>Boundaries of the System</w:t>
+      </w:r>
+    </w:p>
+    <w:p>
+      <w:pPr>
+        <w:numPr>
+          <w:ilvl w:val="0"/>
+          <w:numId w:val="17"/>
+        </w:numPr>
+        <w:tabs>
+          <w:tab w:val="left" w:pos="425"/>
+        </w:tabs>
+        <w:ind w:left="425" w:leftChars="0" w:hanging="425" w:firstLineChars="0"/>
+        <w:rPr>
+          <w:rFonts w:hint="default"/>
+        </w:rPr>
+      </w:pPr>
+      <w:r>
+        <w:rPr>
+          <w:rFonts w:hint="default"/>
+        </w:rPr>
+        <w:t>Future Plans</w:t>
+      </w:r>
+    </w:p>
+    <w:p>
+      <w:pPr>
+        <w:numPr>
+          <w:ilvl w:val="0"/>
+          <w:numId w:val="17"/>
+        </w:numPr>
+        <w:tabs>
+          <w:tab w:val="left" w:pos="425"/>
+        </w:tabs>
+        <w:ind w:left="425" w:leftChars="0" w:hanging="425" w:firstLineChars="0"/>
+        <w:rPr>
+          <w:rFonts w:hint="default"/>
+        </w:rPr>
+      </w:pPr>
+      <w:r>
+        <w:rPr>
+          <w:rFonts w:hint="default"/>
+        </w:rPr>
+        <w:t>Development Environment</w:t>
+      </w:r>
+    </w:p>
+    <w:p>
+      <w:pPr>
+        <w:numPr>
+          <w:ilvl w:val="0"/>
+          <w:numId w:val="19"/>
+        </w:numPr>
+        <w:tabs>
+          <w:tab w:val="left" w:pos="425"/>
+        </w:tabs>
+        <w:ind w:left="845" w:leftChars="0" w:hanging="425" w:firstLineChars="0"/>
+        <w:rPr>
+          <w:rFonts w:hint="default"/>
+        </w:rPr>
+      </w:pPr>
+      <w:r>
+        <w:rPr>
+          <w:rFonts w:hint="default"/>
+        </w:rPr>
+        <w:t>Hardware requirements</w:t>
+      </w:r>
+    </w:p>
+    <w:p>
+      <w:pPr>
+        <w:numPr>
+          <w:ilvl w:val="0"/>
+          <w:numId w:val="19"/>
+        </w:numPr>
+        <w:tabs>
+          <w:tab w:val="left" w:pos="425"/>
+        </w:tabs>
+        <w:ind w:left="845" w:leftChars="0" w:hanging="425" w:firstLineChars="0"/>
+        <w:rPr>
+          <w:rFonts w:hint="default"/>
+        </w:rPr>
+      </w:pPr>
+      <w:r>
+        <w:rPr>
+          <w:rFonts w:hint="default"/>
+        </w:rPr>
+        <w:t>Software Requirements</w:t>
+      </w:r>
+    </w:p>
+    <w:p>
+      <w:pPr>
+        <w:pStyle w:val="3"/>
+        <w:rPr>
+          <w:rFonts w:hint="default"/>
+        </w:rPr>
+      </w:pPr>
+      <w:r>
+        <w:rPr>
+          <w:rFonts w:hint="default"/>
+        </w:rPr>
+        <w:t>Project Organization</w:t>
+      </w:r>
+    </w:p>
+    <w:p>
+      <w:pPr>
+        <w:pStyle w:val="4"/>
+        <w:rPr>
+          <w:rFonts w:hint="default"/>
+        </w:rPr>
+      </w:pPr>
+      <w:r>
+        <w:rPr>
+          <w:rFonts w:hint="default"/>
+        </w:rPr>
+        <w:t>Software Process Model</w:t>
+      </w:r>
+    </w:p>
+    <w:p>
+      <w:pPr>
+        <w:pStyle w:val="4"/>
+        <w:rPr>
+          <w:rFonts w:hint="default"/>
+        </w:rPr>
+      </w:pPr>
+      <w:r>
+        <w:rPr>
+          <w:rFonts w:hint="default"/>
+        </w:rPr>
+        <w:t>Roles and responsibilities</w:t>
+      </w:r>
+    </w:p>
+    <w:p>
+      <w:pPr>
+        <w:pStyle w:val="4"/>
+        <w:rPr>
+          <w:rFonts w:hint="default"/>
+        </w:rPr>
+      </w:pPr>
+      <w:r>
+        <w:rPr>
+          <w:rFonts w:hint="default"/>
+        </w:rPr>
+        <w:t>Tools and Techniques</w:t>
+      </w:r>
+    </w:p>
+    <w:p>
+      <w:pPr>
+        <w:pStyle w:val="3"/>
+        <w:rPr>
+          <w:rFonts w:hint="default"/>
+        </w:rPr>
+      </w:pPr>
+      <w:r>
+        <w:rPr>
+          <w:rFonts w:hint="default"/>
+        </w:rPr>
+        <w:t>Project Management Plan</w:t>
+      </w:r>
+    </w:p>
+    <w:p>
+      <w:pPr>
+        <w:pStyle w:val="4"/>
+        <w:rPr>
+          <w:rFonts w:hint="default"/>
+        </w:rPr>
+      </w:pPr>
+      <w:r>
+        <w:rPr>
+          <w:rFonts w:hint="default"/>
+        </w:rPr>
+        <w:t>Software development life cycle</w:t>
+      </w:r>
+    </w:p>
+    <w:p>
+      <w:pPr>
+        <w:pStyle w:val="4"/>
+        <w:rPr>
+          <w:rFonts w:hint="default"/>
+        </w:rPr>
+      </w:pPr>
+      <w:r>
+        <w:rPr>
+          <w:rFonts w:hint="default"/>
+        </w:rPr>
+        <w:t>Phrase Detail</w:t>
+      </w:r>
+    </w:p>
+    <w:p>
+      <w:pPr>
+        <w:pStyle w:val="4"/>
+        <w:rPr>
+          <w:rFonts w:hint="default"/>
+        </w:rPr>
+      </w:pPr>
+      <w:r>
+        <w:rPr>
+          <w:rFonts w:hint="default"/>
+        </w:rPr>
+        <w:t>All Meeting Minutes</w:t>
+      </w:r>
+    </w:p>
+    <w:p>
+      <w:pPr>
+        <w:pStyle w:val="3"/>
+      </w:pPr>
+      <w:r>
+        <w:rPr>
+          <w:rFonts w:hint="default"/>
+        </w:rPr>
+        <w:t>Coding Convention</w:t>
+      </w:r>
     </w:p>
     <w:sectPr>
       <w:pgSz w:w="11906" w:h="16838"/>
@@ -3013,14 +3560,413 @@
 
 <file path=word/numbering.xml><?xml version="1.0" encoding="utf-8"?>
 <w:numbering xmlns:wpc="http://schemas.microsoft.com/office/word/2010/wordprocessingCanvas" xmlns:mc="http://schemas.openxmlformats.org/markup-compatibility/2006" xmlns:o="urn:schemas-microsoft-com:office:office" xmlns:r="http://schemas.openxmlformats.org/officeDocument/2006/relationships" xmlns:m="http://schemas.openxmlformats.org/officeDocument/2006/math" xmlns:v="urn:schemas-microsoft-com:vml" xmlns:wp14="http://schemas.microsoft.com/office/word/2010/wordprocessingDrawing" xmlns:wp="http://schemas.openxmlformats.org/drawingml/2006/wordprocessingDrawing" xmlns:w10="urn:schemas-microsoft-com:office:word" xmlns:w="http://schemas.openxmlformats.org/wordprocessingml/2006/main" xmlns:w14="http://schemas.microsoft.com/office/word/2010/wordml" xmlns:wpg="http://schemas.microsoft.com/office/word/2010/wordprocessingGroup" xmlns:wpi="http://schemas.microsoft.com/office/word/2010/wordprocessingInk" xmlns:wne="http://schemas.microsoft.com/office/word/2006/wordml" xmlns:wps="http://schemas.microsoft.com/office/word/2010/wordprocessingShape" mc:Ignorable="w14 wp14">
-  <w:abstractNum w:abstractNumId="1474420054">
-    <w:nsid w:val="57E1DD56"/>
-    <w:multiLevelType w:val="singleLevel"/>
-    <w:tmpl w:val="57E1DD56"/>
+  <w:abstractNum w:abstractNumId="1474423438">
+    <w:nsid w:val="57E1EA8E"/>
+    <w:multiLevelType w:val="multilevel"/>
+    <w:tmpl w:val="57E1EA8E"/>
     <w:lvl w:ilvl="0" w:tentative="1">
       <w:start w:val="1"/>
-      <w:numFmt w:val="upperLetter"/>
-      <w:pStyle w:val="3"/>
+      <w:numFmt w:val="decimal"/>
+      <w:lvlText w:val="%1."/>
+      <w:lvlJc w:val="left"/>
+      <w:pPr>
+        <w:tabs>
+          <w:tab w:val="left" w:pos="425"/>
+        </w:tabs>
+        <w:ind w:left="425" w:leftChars="0" w:hanging="425" w:firstLineChars="0"/>
+      </w:pPr>
+      <w:rPr>
+        <w:rFonts w:hint="default"/>
+      </w:rPr>
+    </w:lvl>
+    <w:lvl w:ilvl="1" w:tentative="1">
+      <w:start w:val="1"/>
+      <w:numFmt w:val="lowerLetter"/>
+      <w:lvlText w:val="%2)"/>
+      <w:lvlJc w:val="left"/>
+      <w:pPr>
+        <w:tabs>
+          <w:tab w:val="left" w:pos="840"/>
+        </w:tabs>
+        <w:ind w:left="840" w:leftChars="0" w:hanging="420" w:firstLineChars="0"/>
+      </w:pPr>
+      <w:rPr>
+        <w:rFonts w:hint="default"/>
+      </w:rPr>
+    </w:lvl>
+    <w:lvl w:ilvl="2" w:tentative="1">
+      <w:start w:val="1"/>
+      <w:numFmt w:val="lowerRoman"/>
+      <w:lvlText w:val="%3."/>
+      <w:lvlJc w:val="left"/>
+      <w:pPr>
+        <w:tabs>
+          <w:tab w:val="left" w:pos="1260"/>
+        </w:tabs>
+        <w:ind w:left="1260" w:leftChars="0" w:hanging="420" w:firstLineChars="0"/>
+      </w:pPr>
+      <w:rPr>
+        <w:rFonts w:hint="default"/>
+      </w:rPr>
+    </w:lvl>
+    <w:lvl w:ilvl="3" w:tentative="1">
+      <w:start w:val="1"/>
+      <w:numFmt w:val="decimal"/>
+      <w:lvlText w:val="%4."/>
+      <w:lvlJc w:val="left"/>
+      <w:pPr>
+        <w:tabs>
+          <w:tab w:val="left" w:pos="1680"/>
+        </w:tabs>
+        <w:ind w:left="1680" w:leftChars="0" w:hanging="420" w:firstLineChars="0"/>
+      </w:pPr>
+      <w:rPr>
+        <w:rFonts w:hint="default"/>
+      </w:rPr>
+    </w:lvl>
+    <w:lvl w:ilvl="4" w:tentative="1">
+      <w:start w:val="1"/>
+      <w:numFmt w:val="lowerLetter"/>
+      <w:lvlText w:val="%5)"/>
+      <w:lvlJc w:val="left"/>
+      <w:pPr>
+        <w:tabs>
+          <w:tab w:val="left" w:pos="2100"/>
+        </w:tabs>
+        <w:ind w:left="2100" w:leftChars="0" w:hanging="420" w:firstLineChars="0"/>
+      </w:pPr>
+      <w:rPr>
+        <w:rFonts w:hint="default"/>
+      </w:rPr>
+    </w:lvl>
+    <w:lvl w:ilvl="5" w:tentative="1">
+      <w:start w:val="1"/>
+      <w:numFmt w:val="lowerRoman"/>
+      <w:lvlText w:val="%6."/>
+      <w:lvlJc w:val="left"/>
+      <w:pPr>
+        <w:tabs>
+          <w:tab w:val="left" w:pos="2520"/>
+        </w:tabs>
+        <w:ind w:left="2520" w:leftChars="0" w:hanging="420" w:firstLineChars="0"/>
+      </w:pPr>
+      <w:rPr>
+        <w:rFonts w:hint="default"/>
+      </w:rPr>
+    </w:lvl>
+    <w:lvl w:ilvl="6" w:tentative="1">
+      <w:start w:val="1"/>
+      <w:numFmt w:val="decimal"/>
+      <w:lvlText w:val="%7."/>
+      <w:lvlJc w:val="left"/>
+      <w:pPr>
+        <w:tabs>
+          <w:tab w:val="left" w:pos="2940"/>
+        </w:tabs>
+        <w:ind w:left="2940" w:leftChars="0" w:hanging="420" w:firstLineChars="0"/>
+      </w:pPr>
+      <w:rPr>
+        <w:rFonts w:hint="default"/>
+      </w:rPr>
+    </w:lvl>
+    <w:lvl w:ilvl="7" w:tentative="1">
+      <w:start w:val="1"/>
+      <w:numFmt w:val="lowerLetter"/>
+      <w:lvlText w:val="%8)"/>
+      <w:lvlJc w:val="left"/>
+      <w:pPr>
+        <w:tabs>
+          <w:tab w:val="left" w:pos="3360"/>
+        </w:tabs>
+        <w:ind w:left="3360" w:leftChars="0" w:hanging="420" w:firstLineChars="0"/>
+      </w:pPr>
+      <w:rPr>
+        <w:rFonts w:hint="default"/>
+      </w:rPr>
+    </w:lvl>
+    <w:lvl w:ilvl="8" w:tentative="1">
+      <w:start w:val="1"/>
+      <w:numFmt w:val="lowerRoman"/>
+      <w:lvlText w:val="%9."/>
+      <w:lvlJc w:val="left"/>
+      <w:pPr>
+        <w:tabs>
+          <w:tab w:val="left" w:pos="3780"/>
+        </w:tabs>
+        <w:ind w:left="3780" w:leftChars="0" w:hanging="420" w:firstLineChars="0"/>
+      </w:pPr>
+      <w:rPr>
+        <w:rFonts w:hint="default"/>
+      </w:rPr>
+    </w:lvl>
+  </w:abstractNum>
+  <w:abstractNum w:abstractNumId="1474423457">
+    <w:nsid w:val="57E1EAA1"/>
+    <w:multiLevelType w:val="singleLevel"/>
+    <w:tmpl w:val="57E1EAA1"/>
+    <w:lvl w:ilvl="0" w:tentative="1">
+      <w:start w:val="1"/>
+      <w:numFmt w:val="lowerLetter"/>
+      <w:lvlText w:val="%1."/>
+      <w:lvlJc w:val="left"/>
+      <w:pPr>
+        <w:tabs>
+          <w:tab w:val="left" w:pos="425"/>
+        </w:tabs>
+        <w:ind w:left="425" w:leftChars="0" w:hanging="425" w:firstLineChars="0"/>
+      </w:pPr>
+      <w:rPr>
+        <w:rFonts w:hint="default"/>
+      </w:rPr>
+    </w:lvl>
+  </w:abstractNum>
+  <w:abstractNum w:abstractNumId="1474421354">
+    <w:nsid w:val="57E1E26A"/>
+    <w:multiLevelType w:val="singleLevel"/>
+    <w:tmpl w:val="57E1E26A"/>
+    <w:lvl w:ilvl="0" w:tentative="1">
+      <w:start w:val="1"/>
+      <w:numFmt w:val="lowerLetter"/>
+      <w:lvlText w:val="%1."/>
+      <w:lvlJc w:val="left"/>
+      <w:pPr>
+        <w:tabs>
+          <w:tab w:val="left" w:pos="425"/>
+        </w:tabs>
+        <w:ind w:left="425" w:leftChars="0" w:hanging="425" w:firstLineChars="0"/>
+      </w:pPr>
+      <w:rPr>
+        <w:rFonts w:hint="default"/>
+      </w:rPr>
+    </w:lvl>
+  </w:abstractNum>
+  <w:abstractNum w:abstractNumId="1474420759">
+    <w:nsid w:val="57E1E017"/>
+    <w:multiLevelType w:val="singleLevel"/>
+    <w:tmpl w:val="57E1E017"/>
+    <w:lvl w:ilvl="0" w:tentative="1">
+      <w:start w:val="1"/>
+      <w:numFmt w:val="decimal"/>
+      <w:lvlText w:val="%1."/>
+      <w:lvlJc w:val="left"/>
+      <w:pPr>
+        <w:tabs>
+          <w:tab w:val="left" w:pos="425"/>
+        </w:tabs>
+        <w:ind w:left="425" w:leftChars="0" w:hanging="425" w:firstLineChars="0"/>
+      </w:pPr>
+      <w:rPr>
+        <w:rFonts w:hint="default"/>
+      </w:rPr>
+    </w:lvl>
+  </w:abstractNum>
+  <w:abstractNum w:abstractNumId="1474421498">
+    <w:nsid w:val="57E1E2FA"/>
+    <w:multiLevelType w:val="singleLevel"/>
+    <w:tmpl w:val="57E1E2FA"/>
+    <w:lvl w:ilvl="0" w:tentative="1">
+      <w:start w:val="1"/>
+      <w:numFmt w:val="lowerLetter"/>
+      <w:lvlText w:val="%1."/>
+      <w:lvlJc w:val="left"/>
+      <w:pPr>
+        <w:tabs>
+          <w:tab w:val="left" w:pos="425"/>
+        </w:tabs>
+        <w:ind w:left="425" w:leftChars="0" w:hanging="425" w:firstLineChars="0"/>
+      </w:pPr>
+      <w:rPr>
+        <w:rFonts w:hint="default"/>
+      </w:rPr>
+    </w:lvl>
+  </w:abstractNum>
+  <w:abstractNum w:abstractNumId="1474421463">
+    <w:nsid w:val="57E1E2D7"/>
+    <w:multiLevelType w:val="singleLevel"/>
+    <w:tmpl w:val="57E1E2D7"/>
+    <w:lvl w:ilvl="0" w:tentative="1">
+      <w:start w:val="1"/>
+      <w:numFmt w:val="lowerLetter"/>
+      <w:lvlText w:val="%1."/>
+      <w:lvlJc w:val="left"/>
+      <w:pPr>
+        <w:tabs>
+          <w:tab w:val="left" w:pos="425"/>
+        </w:tabs>
+        <w:ind w:left="425" w:leftChars="0" w:hanging="425" w:firstLineChars="0"/>
+      </w:pPr>
+      <w:rPr>
+        <w:rFonts w:hint="default"/>
+      </w:rPr>
+    </w:lvl>
+  </w:abstractNum>
+  <w:abstractNum w:abstractNumId="1474421443">
+    <w:nsid w:val="57E1E2C3"/>
+    <w:multiLevelType w:val="singleLevel"/>
+    <w:tmpl w:val="57E1E2C3"/>
+    <w:lvl w:ilvl="0" w:tentative="1">
+      <w:start w:val="1"/>
+      <w:numFmt w:val="lowerLetter"/>
+      <w:lvlText w:val="%1."/>
+      <w:lvlJc w:val="left"/>
+      <w:pPr>
+        <w:tabs>
+          <w:tab w:val="left" w:pos="425"/>
+        </w:tabs>
+        <w:ind w:left="425" w:leftChars="0" w:hanging="425" w:firstLineChars="0"/>
+      </w:pPr>
+      <w:rPr>
+        <w:rFonts w:hint="default"/>
+      </w:rPr>
+    </w:lvl>
+  </w:abstractNum>
+  <w:abstractNum w:abstractNumId="1474421376">
+    <w:nsid w:val="57E1E280"/>
+    <w:multiLevelType w:val="singleLevel"/>
+    <w:tmpl w:val="57E1E280"/>
+    <w:lvl w:ilvl="0" w:tentative="1">
+      <w:start w:val="1"/>
+      <w:numFmt w:val="lowerLetter"/>
+      <w:lvlText w:val="%1."/>
+      <w:lvlJc w:val="left"/>
+      <w:pPr>
+        <w:tabs>
+          <w:tab w:val="left" w:pos="425"/>
+        </w:tabs>
+        <w:ind w:left="425" w:leftChars="0" w:hanging="425" w:firstLineChars="0"/>
+      </w:pPr>
+      <w:rPr>
+        <w:rFonts w:hint="default"/>
+      </w:rPr>
+    </w:lvl>
+  </w:abstractNum>
+  <w:abstractNum w:abstractNumId="1474421394">
+    <w:nsid w:val="57E1E292"/>
+    <w:multiLevelType w:val="singleLevel"/>
+    <w:tmpl w:val="57E1E292"/>
+    <w:lvl w:ilvl="0" w:tentative="1">
+      <w:start w:val="1"/>
+      <w:numFmt w:val="lowerLetter"/>
+      <w:lvlText w:val="%1."/>
+      <w:lvlJc w:val="left"/>
+      <w:pPr>
+        <w:tabs>
+          <w:tab w:val="left" w:pos="425"/>
+        </w:tabs>
+        <w:ind w:left="425" w:leftChars="0" w:hanging="425" w:firstLineChars="0"/>
+      </w:pPr>
+      <w:rPr>
+        <w:rFonts w:hint="default"/>
+      </w:rPr>
+    </w:lvl>
+  </w:abstractNum>
+  <w:abstractNum w:abstractNumId="1474421548">
+    <w:nsid w:val="57E1E32C"/>
+    <w:multiLevelType w:val="singleLevel"/>
+    <w:tmpl w:val="57E1E32C"/>
+    <w:lvl w:ilvl="0" w:tentative="1">
+      <w:start w:val="1"/>
+      <w:numFmt w:val="lowerLetter"/>
+      <w:lvlText w:val="%1."/>
+      <w:lvlJc w:val="left"/>
+      <w:pPr>
+        <w:tabs>
+          <w:tab w:val="left" w:pos="425"/>
+        </w:tabs>
+        <w:ind w:left="425" w:leftChars="0" w:hanging="425" w:firstLineChars="0"/>
+      </w:pPr>
+      <w:rPr>
+        <w:rFonts w:hint="default"/>
+      </w:rPr>
+    </w:lvl>
+  </w:abstractNum>
+  <w:abstractNum w:abstractNumId="1474421411">
+    <w:nsid w:val="57E1E2A3"/>
+    <w:multiLevelType w:val="singleLevel"/>
+    <w:tmpl w:val="57E1E2A3"/>
+    <w:lvl w:ilvl="0" w:tentative="1">
+      <w:start w:val="1"/>
+      <w:numFmt w:val="lowerLetter"/>
+      <w:lvlText w:val="%1."/>
+      <w:lvlJc w:val="left"/>
+      <w:pPr>
+        <w:tabs>
+          <w:tab w:val="left" w:pos="425"/>
+        </w:tabs>
+        <w:ind w:left="425" w:leftChars="0" w:hanging="425" w:firstLineChars="0"/>
+      </w:pPr>
+      <w:rPr>
+        <w:rFonts w:hint="default"/>
+      </w:rPr>
+    </w:lvl>
+  </w:abstractNum>
+  <w:abstractNum w:abstractNumId="1474420679">
+    <w:nsid w:val="57E1DFC7"/>
+    <w:multiLevelType w:val="singleLevel"/>
+    <w:tmpl w:val="57E1DFC7"/>
+    <w:lvl w:ilvl="0" w:tentative="1">
+      <w:start w:val="1"/>
+      <w:numFmt w:val="decimal"/>
+      <w:lvlText w:val="%1."/>
+      <w:lvlJc w:val="left"/>
+      <w:pPr>
+        <w:tabs>
+          <w:tab w:val="left" w:pos="425"/>
+        </w:tabs>
+        <w:ind w:left="425" w:leftChars="0" w:hanging="425" w:firstLineChars="0"/>
+      </w:pPr>
+      <w:rPr>
+        <w:rFonts w:hint="default"/>
+      </w:rPr>
+    </w:lvl>
+  </w:abstractNum>
+  <w:abstractNum w:abstractNumId="1474421514">
+    <w:nsid w:val="57E1E30A"/>
+    <w:multiLevelType w:val="singleLevel"/>
+    <w:tmpl w:val="57E1E30A"/>
+    <w:lvl w:ilvl="0" w:tentative="1">
+      <w:start w:val="1"/>
+      <w:numFmt w:val="lowerLetter"/>
+      <w:lvlText w:val="%1."/>
+      <w:lvlJc w:val="left"/>
+      <w:pPr>
+        <w:tabs>
+          <w:tab w:val="left" w:pos="425"/>
+        </w:tabs>
+        <w:ind w:left="425" w:leftChars="0" w:hanging="425" w:firstLineChars="0"/>
+      </w:pPr>
+      <w:rPr>
+        <w:rFonts w:hint="default"/>
+      </w:rPr>
+    </w:lvl>
+  </w:abstractNum>
+  <w:abstractNum w:abstractNumId="1474420838">
+    <w:nsid w:val="57E1E066"/>
+    <w:multiLevelType w:val="singleLevel"/>
+    <w:tmpl w:val="57E1E066"/>
+    <w:lvl w:ilvl="0" w:tentative="1">
+      <w:start w:val="1"/>
+      <w:numFmt w:val="decimal"/>
+      <w:lvlText w:val="%1."/>
+      <w:lvlJc w:val="left"/>
+      <w:pPr>
+        <w:tabs>
+          <w:tab w:val="left" w:pos="425"/>
+        </w:tabs>
+        <w:ind w:left="425" w:leftChars="0" w:hanging="425" w:firstLineChars="0"/>
+      </w:pPr>
+      <w:rPr>
+        <w:rFonts w:hint="default"/>
+      </w:rPr>
+    </w:lvl>
+  </w:abstractNum>
+  <w:abstractNum w:abstractNumId="1474421532">
+    <w:nsid w:val="57E1E31C"/>
+    <w:multiLevelType w:val="singleLevel"/>
+    <w:tmpl w:val="57E1E31C"/>
+    <w:lvl w:ilvl="0" w:tentative="1">
+      <w:start w:val="1"/>
+      <w:numFmt w:val="lowerLetter"/>
       <w:lvlText w:val="%1."/>
       <w:lvlJc w:val="left"/>
       <w:pPr>
@@ -3174,86 +4120,6 @@
       </w:rPr>
     </w:lvl>
   </w:abstractNum>
-  <w:abstractNum w:abstractNumId="1474420838">
-    <w:nsid w:val="57E1E066"/>
-    <w:multiLevelType w:val="singleLevel"/>
-    <w:tmpl w:val="57E1E066"/>
-    <w:lvl w:ilvl="0" w:tentative="1">
-      <w:start w:val="1"/>
-      <w:numFmt w:val="decimal"/>
-      <w:lvlText w:val="%1."/>
-      <w:lvlJc w:val="left"/>
-      <w:pPr>
-        <w:tabs>
-          <w:tab w:val="left" w:pos="425"/>
-        </w:tabs>
-        <w:ind w:left="425" w:leftChars="0" w:hanging="425" w:firstLineChars="0"/>
-      </w:pPr>
-      <w:rPr>
-        <w:rFonts w:hint="default"/>
-      </w:rPr>
-    </w:lvl>
-  </w:abstractNum>
-  <w:abstractNum w:abstractNumId="1474420679">
-    <w:nsid w:val="57E1DFC7"/>
-    <w:multiLevelType w:val="singleLevel"/>
-    <w:tmpl w:val="57E1DFC7"/>
-    <w:lvl w:ilvl="0" w:tentative="1">
-      <w:start w:val="1"/>
-      <w:numFmt w:val="decimal"/>
-      <w:lvlText w:val="%1."/>
-      <w:lvlJc w:val="left"/>
-      <w:pPr>
-        <w:tabs>
-          <w:tab w:val="left" w:pos="425"/>
-        </w:tabs>
-        <w:ind w:left="425" w:leftChars="0" w:hanging="425" w:firstLineChars="0"/>
-      </w:pPr>
-      <w:rPr>
-        <w:rFonts w:hint="default"/>
-      </w:rPr>
-    </w:lvl>
-  </w:abstractNum>
-  <w:abstractNum w:abstractNumId="1474420759">
-    <w:nsid w:val="57E1E017"/>
-    <w:multiLevelType w:val="singleLevel"/>
-    <w:tmpl w:val="57E1E017"/>
-    <w:lvl w:ilvl="0" w:tentative="1">
-      <w:start w:val="1"/>
-      <w:numFmt w:val="decimal"/>
-      <w:lvlText w:val="%1."/>
-      <w:lvlJc w:val="left"/>
-      <w:pPr>
-        <w:tabs>
-          <w:tab w:val="left" w:pos="425"/>
-        </w:tabs>
-        <w:ind w:left="425" w:leftChars="0" w:hanging="425" w:firstLineChars="0"/>
-      </w:pPr>
-      <w:rPr>
-        <w:rFonts w:hint="default"/>
-      </w:rPr>
-    </w:lvl>
-  </w:abstractNum>
-  <w:abstractNum w:abstractNumId="1474421394">
-    <w:nsid w:val="57E1E292"/>
-    <w:multiLevelType w:val="singleLevel"/>
-    <w:tmpl w:val="57E1E292"/>
-    <w:lvl w:ilvl="0" w:tentative="1">
-      <w:start w:val="1"/>
-      <w:numFmt w:val="lowerLetter"/>
-      <w:lvlText w:val="%1."/>
-      <w:lvlJc w:val="left"/>
-      <w:pPr>
-        <w:tabs>
-          <w:tab w:val="left" w:pos="425"/>
-        </w:tabs>
-        <w:ind w:left="425" w:leftChars="0" w:hanging="425" w:firstLineChars="0"/>
-      </w:pPr>
-      <w:rPr>
-        <w:rFonts w:hint="default"/>
-      </w:rPr>
-    </w:lvl>
-  </w:abstractNum>
   <w:abstractNum w:abstractNumId="1474421481">
     <w:nsid w:val="57E1E2E9"/>
     <w:multiLevelType w:val="singleLevel"/>
@@ -3274,10 +4140,10 @@
       </w:rPr>
     </w:lvl>
   </w:abstractNum>
-  <w:abstractNum w:abstractNumId="1474421443">
-    <w:nsid w:val="57E1E2C3"/>
+  <w:abstractNum w:abstractNumId="1474423478">
+    <w:nsid w:val="57E1EAB6"/>
     <w:multiLevelType w:val="singleLevel"/>
-    <w:tmpl w:val="57E1E2C3"/>
+    <w:tmpl w:val="57E1EAB6"/>
     <w:lvl w:ilvl="0" w:tentative="1">
       <w:start w:val="1"/>
       <w:numFmt w:val="lowerLetter"/>
@@ -3294,153 +4160,14 @@
       </w:rPr>
     </w:lvl>
   </w:abstractNum>
-  <w:abstractNum w:abstractNumId="1474421498">
-    <w:nsid w:val="57E1E2FA"/>
+  <w:abstractNum w:abstractNumId="1474423598">
+    <w:nsid w:val="57E1EB2E"/>
     <w:multiLevelType w:val="singleLevel"/>
-    <w:tmpl w:val="57E1E2FA"/>
+    <w:tmpl w:val="57E1EB2E"/>
     <w:lvl w:ilvl="0" w:tentative="1">
       <w:start w:val="1"/>
-      <w:numFmt w:val="lowerLetter"/>
-      <w:lvlText w:val="%1."/>
-      <w:lvlJc w:val="left"/>
-      <w:pPr>
-        <w:tabs>
-          <w:tab w:val="left" w:pos="425"/>
-        </w:tabs>
-        <w:ind w:left="425" w:leftChars="0" w:hanging="425" w:firstLineChars="0"/>
-      </w:pPr>
-      <w:rPr>
-        <w:rFonts w:hint="default"/>
-      </w:rPr>
-    </w:lvl>
-  </w:abstractNum>
-  <w:abstractNum w:abstractNumId="1474421354">
-    <w:nsid w:val="57E1E26A"/>
-    <w:multiLevelType w:val="singleLevel"/>
-    <w:tmpl w:val="57E1E26A"/>
-    <w:lvl w:ilvl="0" w:tentative="1">
-      <w:start w:val="1"/>
-      <w:numFmt w:val="lowerLetter"/>
-      <w:lvlText w:val="%1."/>
-      <w:lvlJc w:val="left"/>
-      <w:pPr>
-        <w:tabs>
-          <w:tab w:val="left" w:pos="425"/>
-        </w:tabs>
-        <w:ind w:left="425" w:leftChars="0" w:hanging="425" w:firstLineChars="0"/>
-      </w:pPr>
-      <w:rPr>
-        <w:rFonts w:hint="default"/>
-      </w:rPr>
-    </w:lvl>
-  </w:abstractNum>
-  <w:abstractNum w:abstractNumId="1474421532">
-    <w:nsid w:val="57E1E31C"/>
-    <w:multiLevelType w:val="singleLevel"/>
-    <w:tmpl w:val="57E1E31C"/>
-    <w:lvl w:ilvl="0" w:tentative="1">
-      <w:start w:val="1"/>
-      <w:numFmt w:val="lowerLetter"/>
-      <w:lvlText w:val="%1."/>
-      <w:lvlJc w:val="left"/>
-      <w:pPr>
-        <w:tabs>
-          <w:tab w:val="left" w:pos="425"/>
-        </w:tabs>
-        <w:ind w:left="425" w:leftChars="0" w:hanging="425" w:firstLineChars="0"/>
-      </w:pPr>
-      <w:rPr>
-        <w:rFonts w:hint="default"/>
-      </w:rPr>
-    </w:lvl>
-  </w:abstractNum>
-  <w:abstractNum w:abstractNumId="1474421514">
-    <w:nsid w:val="57E1E30A"/>
-    <w:multiLevelType w:val="singleLevel"/>
-    <w:tmpl w:val="57E1E30A"/>
-    <w:lvl w:ilvl="0" w:tentative="1">
-      <w:start w:val="1"/>
-      <w:numFmt w:val="lowerLetter"/>
-      <w:lvlText w:val="%1."/>
-      <w:lvlJc w:val="left"/>
-      <w:pPr>
-        <w:tabs>
-          <w:tab w:val="left" w:pos="425"/>
-        </w:tabs>
-        <w:ind w:left="425" w:leftChars="0" w:hanging="425" w:firstLineChars="0"/>
-      </w:pPr>
-      <w:rPr>
-        <w:rFonts w:hint="default"/>
-      </w:rPr>
-    </w:lvl>
-  </w:abstractNum>
-  <w:abstractNum w:abstractNumId="1474421548">
-    <w:nsid w:val="57E1E32C"/>
-    <w:multiLevelType w:val="singleLevel"/>
-    <w:tmpl w:val="57E1E32C"/>
-    <w:lvl w:ilvl="0" w:tentative="1">
-      <w:start w:val="1"/>
-      <w:numFmt w:val="lowerLetter"/>
-      <w:lvlText w:val="%1."/>
-      <w:lvlJc w:val="left"/>
-      <w:pPr>
-        <w:tabs>
-          <w:tab w:val="left" w:pos="425"/>
-        </w:tabs>
-        <w:ind w:left="425" w:leftChars="0" w:hanging="425" w:firstLineChars="0"/>
-      </w:pPr>
-      <w:rPr>
-        <w:rFonts w:hint="default"/>
-      </w:rPr>
-    </w:lvl>
-  </w:abstractNum>
-  <w:abstractNum w:abstractNumId="1474421376">
-    <w:nsid w:val="57E1E280"/>
-    <w:multiLevelType w:val="singleLevel"/>
-    <w:tmpl w:val="57E1E280"/>
-    <w:lvl w:ilvl="0" w:tentative="1">
-      <w:start w:val="1"/>
-      <w:numFmt w:val="lowerLetter"/>
-      <w:lvlText w:val="%1."/>
-      <w:lvlJc w:val="left"/>
-      <w:pPr>
-        <w:tabs>
-          <w:tab w:val="left" w:pos="425"/>
-        </w:tabs>
-        <w:ind w:left="425" w:leftChars="0" w:hanging="425" w:firstLineChars="0"/>
-      </w:pPr>
-      <w:rPr>
-        <w:rFonts w:hint="default"/>
-      </w:rPr>
-    </w:lvl>
-  </w:abstractNum>
-  <w:abstractNum w:abstractNumId="1474421411">
-    <w:nsid w:val="57E1E2A3"/>
-    <w:multiLevelType w:val="singleLevel"/>
-    <w:tmpl w:val="57E1E2A3"/>
-    <w:lvl w:ilvl="0" w:tentative="1">
-      <w:start w:val="1"/>
-      <w:numFmt w:val="lowerLetter"/>
-      <w:lvlText w:val="%1."/>
-      <w:lvlJc w:val="left"/>
-      <w:pPr>
-        <w:tabs>
-          <w:tab w:val="left" w:pos="425"/>
-        </w:tabs>
-        <w:ind w:left="425" w:leftChars="0" w:hanging="425" w:firstLineChars="0"/>
-      </w:pPr>
-      <w:rPr>
-        <w:rFonts w:hint="default"/>
-      </w:rPr>
-    </w:lvl>
-  </w:abstractNum>
-  <w:abstractNum w:abstractNumId="1474421463">
-    <w:nsid w:val="57E1E2D7"/>
-    <w:multiLevelType w:val="singleLevel"/>
-    <w:tmpl w:val="57E1E2D7"/>
-    <w:lvl w:ilvl="0" w:tentative="1">
-      <w:start w:val="1"/>
-      <w:numFmt w:val="lowerLetter"/>
+      <w:numFmt w:val="upperRoman"/>
+      <w:pStyle w:val="3"/>
       <w:lvlText w:val="%1."/>
       <w:lvlJc w:val="left"/>
       <w:pPr>
@@ -3455,7 +4182,7 @@
     </w:lvl>
   </w:abstractNum>
   <w:num w:numId="1">
-    <w:abstractNumId w:val="1474420054"/>
+    <w:abstractNumId w:val="1474423598"/>
   </w:num>
   <w:num w:numId="2">
     <w:abstractNumId w:val="1474421443"/>
@@ -3501,6 +4228,15 @@
   </w:num>
   <w:num w:numId="16">
     <w:abstractNumId w:val="1474421411"/>
+  </w:num>
+  <w:num w:numId="17">
+    <w:abstractNumId w:val="1474423438"/>
+  </w:num>
+  <w:num w:numId="18">
+    <w:abstractNumId w:val="1474423457"/>
+  </w:num>
+  <w:num w:numId="19">
+    <w:abstractNumId w:val="1474423478"/>
   </w:num>
 </w:numbering>
 </file>
@@ -3549,7 +4285,7 @@
     <w:lsdException w:unhideWhenUsed="0" w:uiPriority="0" w:semiHidden="0" w:name="header"/>
     <w:lsdException w:unhideWhenUsed="0" w:uiPriority="0" w:semiHidden="0" w:name="footer"/>
     <w:lsdException w:unhideWhenUsed="0" w:uiPriority="0" w:semiHidden="0" w:name="index heading"/>
-    <w:lsdException w:qFormat="1" w:uiPriority="0" w:name="caption"/>
+    <w:lsdException w:qFormat="1" w:uiPriority="0" w:semiHidden="0" w:name="caption"/>
     <w:lsdException w:unhideWhenUsed="0" w:uiPriority="0" w:semiHidden="0" w:name="table of figures"/>
     <w:lsdException w:unhideWhenUsed="0" w:uiPriority="0" w:semiHidden="0" w:name="envelope address"/>
     <w:lsdException w:unhideWhenUsed="0" w:uiPriority="0" w:semiHidden="0" w:name="envelope return"/>
@@ -3838,7 +4574,7 @@
     <w:rPr>
       <w:b/>
       <w:bCs/>
-      <w:sz w:val="32"/>
+      <w:sz w:val="28"/>
       <w:szCs w:val="32"/>
     </w:rPr>
   </w:style>
@@ -4196,6 +4932,7 @@
   <customSectProps>
     <customSectPr/>
     <customSectPr/>
+    <customSectPr/>
   </customSectProps>
 </s:customData>
 </file>

</xml_diff>